<commit_message>
Atualização final do documento de visão
</commit_message>
<xml_diff>
--- a/Documentos/1- Documento de Visão - My Hair Salon.docx
+++ b/Documentos/1- Documento de Visão - My Hair Salon.docx
@@ -42,6 +42,9 @@
         <w:jc w:val="center"/>
       </w:pPr>
       <w:r>
+        <w:rPr>
+          <w:noProof/>
+        </w:rPr>
         <w:drawing>
           <wp:inline distT="0" distB="0" distL="0" distR="0" wp14:anchorId="30B3BE46" wp14:editId="15A771F2">
             <wp:extent cx="5400040" cy="3486785"/>
@@ -764,7 +767,32 @@
     <w:p/>
     <w:p>
       <w:r>
-        <w:t>Criar um sistema destinado a salões de cabeleireiro para gerenciar informações de profissionais, procedimentos, agendamentos a serem realizados e de clientes.</w:t>
+        <w:t>Criar um sistema</w:t>
+      </w:r>
+      <w:r>
+        <w:t xml:space="preserve"> ERP </w:t>
+      </w:r>
+      <w:r>
+        <w:rPr>
+          <w:i/>
+          <w:iCs/>
+        </w:rPr>
+        <w:t>(Enterprise Resource Planning)</w:t>
+      </w:r>
+      <w:r>
+        <w:t xml:space="preserve"> destinado a salões de cabeleireiro para gerenciar informações de profissionais, procedimentos, </w:t>
+      </w:r>
+      <w:r>
+        <w:t xml:space="preserve">clientes e de </w:t>
+      </w:r>
+      <w:r>
+        <w:t>agendamentos a serem realizado</w:t>
+      </w:r>
+      <w:r>
+        <w:t>s</w:t>
+      </w:r>
+      <w:r>
+        <w:t>.</w:t>
       </w:r>
     </w:p>
     <w:p/>
@@ -808,11 +836,9 @@
       <w:r>
         <w:t xml:space="preserve">O sistema </w:t>
       </w:r>
-      <w:proofErr w:type="spellStart"/>
-      <w:r>
-        <w:t>xxx</w:t>
-      </w:r>
-      <w:proofErr w:type="spellEnd"/>
+      <w:r>
+        <w:t>My Hair Salon</w:t>
+      </w:r>
       <w:r>
         <w:t xml:space="preserve"> terá como objetivo automatizar o gerenciamento das atividades de salões de cabelereiro, como, por exemplo:</w:t>
       </w:r>
@@ -888,15 +914,7 @@
         <w:t xml:space="preserve">um </w:t>
       </w:r>
       <w:r>
-        <w:t xml:space="preserve">determinado </w:t>
-      </w:r>
-      <w:proofErr w:type="gramStart"/>
-      <w:r>
-        <w:t>período de tempo</w:t>
-      </w:r>
-      <w:proofErr w:type="gramEnd"/>
-      <w:r>
-        <w:t>.</w:t>
+        <w:t>determinado período de tempo.</w:t>
       </w:r>
     </w:p>
     <w:p/>
@@ -938,6 +956,7 @@
         </w:numPr>
       </w:pPr>
       <w:r>
+        <w:lastRenderedPageBreak/>
         <w:t>Analista de requisitos;</w:t>
       </w:r>
     </w:p>
@@ -950,7 +969,6 @@
         </w:numPr>
       </w:pPr>
       <w:r>
-        <w:lastRenderedPageBreak/>
         <w:t>UX Designer;</w:t>
       </w:r>
     </w:p>
@@ -1077,13 +1095,8 @@
         </w:numPr>
       </w:pPr>
       <w:r>
-        <w:t xml:space="preserve">Linguagem de programação: </w:t>
-      </w:r>
-      <w:proofErr w:type="spellStart"/>
-      <w:r>
-        <w:t>JavaScript</w:t>
-      </w:r>
-      <w:proofErr w:type="spellEnd"/>
+        <w:t>Linguagem de programação: JavaScript</w:t>
+      </w:r>
     </w:p>
     <w:p>
       <w:pPr>
@@ -1096,13 +1109,8 @@
       <w:r>
         <w:t xml:space="preserve">Realização de testes unitários para garantir a qualidade do código desenvolvido: </w:t>
       </w:r>
-      <w:proofErr w:type="spellStart"/>
-      <w:r>
-        <w:t>Jest</w:t>
-      </w:r>
-      <w:proofErr w:type="spellEnd"/>
-      <w:r>
-        <w:t>.</w:t>
+      <w:r>
+        <w:t>Jest.</w:t>
       </w:r>
     </w:p>
     <w:p/>
@@ -1406,6 +1414,7 @@
     </w:pPr>
     <w:r>
       <w:rPr>
+        <w:noProof/>
         <w:sz w:val="20"/>
         <w:szCs w:val="18"/>
       </w:rPr>
@@ -2349,6 +2358,7 @@
   <w:style w:type="character" w:default="1" w:styleId="Fontepargpadro">
     <w:name w:val="Default Paragraph Font"/>
     <w:uiPriority w:val="1"/>
+    <w:semiHidden/>
     <w:unhideWhenUsed/>
   </w:style>
   <w:style w:type="table" w:default="1" w:styleId="Tabelanormal">

</xml_diff>

<commit_message>
Correção docs + correção identidade visual
</commit_message>
<xml_diff>
--- a/Documentos/1- Documento de Visão - My Hair Salon.docx
+++ b/Documentos/1- Documento de Visão - My Hair Salon.docx
@@ -42,14 +42,11 @@
         <w:jc w:val="center"/>
       </w:pPr>
       <w:r>
-        <w:rPr>
-          <w:noProof/>
-        </w:rPr>
         <w:drawing>
-          <wp:inline distT="0" distB="0" distL="0" distR="0" wp14:anchorId="30B3BE46" wp14:editId="15A771F2">
-            <wp:extent cx="5400040" cy="3486785"/>
+          <wp:inline distT="0" distB="0" distL="0" distR="0" wp14:anchorId="7311014D" wp14:editId="312CE2CC">
+            <wp:extent cx="5400040" cy="2653665"/>
             <wp:effectExtent l="0" t="0" r="0" b="0"/>
-            <wp:docPr id="355141685" name="Imagem 4"/>
+            <wp:docPr id="1222980706" name="Imagem 2"/>
             <wp:cNvGraphicFramePr>
               <a:graphicFrameLocks xmlns:a="http://schemas.openxmlformats.org/drawingml/2006/main" noChangeAspect="1"/>
             </wp:cNvGraphicFramePr>
@@ -57,7 +54,7 @@
               <a:graphicData uri="http://schemas.openxmlformats.org/drawingml/2006/picture">
                 <pic:pic xmlns:pic="http://schemas.openxmlformats.org/drawingml/2006/picture">
                   <pic:nvPicPr>
-                    <pic:cNvPr id="0" name="Picture 13"/>
+                    <pic:cNvPr id="0" name="Picture 6"/>
                     <pic:cNvPicPr>
                       <a:picLocks noChangeAspect="1" noChangeArrowheads="1"/>
                     </pic:cNvPicPr>
@@ -78,7 +75,7 @@
                   <pic:spPr bwMode="auto">
                     <a:xfrm>
                       <a:off x="0" y="0"/>
-                      <a:ext cx="5400040" cy="3486785"/>
+                      <a:ext cx="5400040" cy="2653665"/>
                     </a:xfrm>
                     <a:prstGeom prst="rect">
                       <a:avLst/>
@@ -777,7 +774,23 @@
           <w:i/>
           <w:iCs/>
         </w:rPr>
-        <w:t>(Enterprise Resource Planning)</w:t>
+        <w:t xml:space="preserve">(Enterprise </w:t>
+      </w:r>
+      <w:proofErr w:type="spellStart"/>
+      <w:r>
+        <w:rPr>
+          <w:i/>
+          <w:iCs/>
+        </w:rPr>
+        <w:t>Resource</w:t>
+      </w:r>
+      <w:proofErr w:type="spellEnd"/>
+      <w:r>
+        <w:rPr>
+          <w:i/>
+          <w:iCs/>
+        </w:rPr>
+        <w:t xml:space="preserve"> Planning)</w:t>
       </w:r>
       <w:r>
         <w:t xml:space="preserve"> destinado a salões de cabeleireiro para gerenciar informações de profissionais, procedimentos, </w:t>
@@ -810,7 +823,15 @@
     <w:p/>
     <w:p>
       <w:r>
-        <w:t>Devido a falta de uso de softwares apropriados para gerenciar processos de salões de cabeleireiro, surgiu-se a ideia de desenvolver um sistema que atendesse a essas necessidades de empresários do ramo da beleza (mais especificamente</w:t>
+        <w:t xml:space="preserve">Devido </w:t>
+      </w:r>
+      <w:proofErr w:type="spellStart"/>
+      <w:r>
+        <w:t>a</w:t>
+      </w:r>
+      <w:proofErr w:type="spellEnd"/>
+      <w:r>
+        <w:t xml:space="preserve"> falta de uso de softwares apropriados para gerenciar processos de salões de cabeleireiro, surgiu-se a ideia de desenvolver um sistema que atendesse a essas necessidades de empresários do ramo da beleza (mais especificamente</w:t>
       </w:r>
       <w:r>
         <w:t>,</w:t>
@@ -836,8 +857,21 @@
       <w:r>
         <w:t xml:space="preserve">O sistema </w:t>
       </w:r>
-      <w:r>
-        <w:t>My Hair Salon</w:t>
+      <w:proofErr w:type="spellStart"/>
+      <w:r>
+        <w:t>My</w:t>
+      </w:r>
+      <w:proofErr w:type="spellEnd"/>
+      <w:r>
+        <w:t xml:space="preserve"> </w:t>
+      </w:r>
+      <w:proofErr w:type="spellStart"/>
+      <w:r>
+        <w:t>Hair</w:t>
+      </w:r>
+      <w:proofErr w:type="spellEnd"/>
+      <w:r>
+        <w:t xml:space="preserve"> Salon</w:t>
       </w:r>
       <w:r>
         <w:t xml:space="preserve"> terá como objetivo automatizar o gerenciamento das atividades de salões de cabelereiro, como, por exemplo:</w:t>
@@ -914,7 +948,15 @@
         <w:t xml:space="preserve">um </w:t>
       </w:r>
       <w:r>
-        <w:t>determinado período de tempo.</w:t>
+        <w:t xml:space="preserve">determinado </w:t>
+      </w:r>
+      <w:proofErr w:type="gramStart"/>
+      <w:r>
+        <w:t>período de tempo</w:t>
+      </w:r>
+      <w:proofErr w:type="gramEnd"/>
+      <w:r>
+        <w:t>.</w:t>
       </w:r>
     </w:p>
     <w:p/>
@@ -1095,8 +1137,13 @@
         </w:numPr>
       </w:pPr>
       <w:r>
-        <w:t>Linguagem de programação: JavaScript</w:t>
-      </w:r>
+        <w:t xml:space="preserve">Linguagem de programação: </w:t>
+      </w:r>
+      <w:proofErr w:type="spellStart"/>
+      <w:r>
+        <w:t>JavaScript</w:t>
+      </w:r>
+      <w:proofErr w:type="spellEnd"/>
     </w:p>
     <w:p>
       <w:pPr>
@@ -1109,8 +1156,13 @@
       <w:r>
         <w:t xml:space="preserve">Realização de testes unitários para garantir a qualidade do código desenvolvido: </w:t>
       </w:r>
-      <w:r>
-        <w:t>Jest.</w:t>
+      <w:proofErr w:type="spellStart"/>
+      <w:r>
+        <w:t>Jest</w:t>
+      </w:r>
+      <w:proofErr w:type="spellEnd"/>
+      <w:r>
+        <w:t>.</w:t>
       </w:r>
     </w:p>
     <w:p/>
@@ -1414,23 +1466,22 @@
     </w:pPr>
     <w:r>
       <w:rPr>
-        <w:noProof/>
         <w:sz w:val="20"/>
         <w:szCs w:val="18"/>
       </w:rPr>
       <w:drawing>
-        <wp:anchor distT="0" distB="0" distL="114300" distR="114300" simplePos="0" relativeHeight="251658240" behindDoc="0" locked="0" layoutInCell="1" allowOverlap="1" wp14:anchorId="490D34A9" wp14:editId="61AB0C84">
+        <wp:anchor distT="0" distB="0" distL="114300" distR="114300" simplePos="0" relativeHeight="251658240" behindDoc="0" locked="0" layoutInCell="1" allowOverlap="1" wp14:anchorId="0604DAB4" wp14:editId="45E25EC0">
           <wp:simplePos x="0" y="0"/>
           <wp:positionH relativeFrom="margin">
-            <wp:posOffset>0</wp:posOffset>
+            <wp:align>left</wp:align>
           </wp:positionH>
           <wp:positionV relativeFrom="margin">
-            <wp:posOffset>-505518</wp:posOffset>
+            <wp:posOffset>-574963</wp:posOffset>
           </wp:positionV>
-          <wp:extent cx="1264426" cy="256483"/>
-          <wp:effectExtent l="0" t="0" r="0" b="0"/>
+          <wp:extent cx="1534622" cy="311292"/>
+          <wp:effectExtent l="0" t="0" r="8890" b="0"/>
           <wp:wrapSquare wrapText="bothSides"/>
-          <wp:docPr id="1975280026" name="Imagem 2"/>
+          <wp:docPr id="1530169450" name="Imagem 4"/>
           <wp:cNvGraphicFramePr>
             <a:graphicFrameLocks xmlns:a="http://schemas.openxmlformats.org/drawingml/2006/main" noChangeAspect="1"/>
           </wp:cNvGraphicFramePr>
@@ -1438,7 +1489,7 @@
             <a:graphicData uri="http://schemas.openxmlformats.org/drawingml/2006/picture">
               <pic:pic xmlns:pic="http://schemas.openxmlformats.org/drawingml/2006/picture">
                 <pic:nvPicPr>
-                  <pic:cNvPr id="0" name="Picture 6"/>
+                  <pic:cNvPr id="0" name="Picture 13"/>
                   <pic:cNvPicPr>
                     <a:picLocks noChangeAspect="1" noChangeArrowheads="1"/>
                   </pic:cNvPicPr>
@@ -1459,7 +1510,7 @@
                 <pic:spPr bwMode="auto">
                   <a:xfrm>
                     <a:off x="0" y="0"/>
-                    <a:ext cx="1264426" cy="256483"/>
+                    <a:ext cx="1534622" cy="311292"/>
                   </a:xfrm>
                   <a:prstGeom prst="rect">
                     <a:avLst/>
@@ -2358,7 +2409,6 @@
   <w:style w:type="character" w:default="1" w:styleId="Fontepargpadro">
     <w:name w:val="Default Paragraph Font"/>
     <w:uiPriority w:val="1"/>
-    <w:semiHidden/>
     <w:unhideWhenUsed/>
   </w:style>
   <w:style w:type="table" w:default="1" w:styleId="Tabelanormal">

</xml_diff>